<commit_message>
Moved Asteroids to inside pause check
Asteroids handling function moved
</commit_message>
<xml_diff>
--- a/Game Dev Math Game Project.docx
+++ b/Game Dev Math Game Project.docx
@@ -9,9 +9,11 @@
       <w:r>
         <w:t xml:space="preserve">Applied Math </w:t>
       </w:r>
+      <w:proofErr w:type="gramStart"/>
       <w:r>
         <w:t>2  -</w:t>
       </w:r>
+      <w:proofErr w:type="gramEnd"/>
       <w:r>
         <w:t xml:space="preserve"> </w:t>
       </w:r>
@@ -186,8 +188,13 @@
       <w:r>
         <w:t xml:space="preserve">It’s time to use your </w:t>
       </w:r>
-      <w:r>
-        <w:t xml:space="preserve">Javascript, P5.js, and </w:t>
+      <w:proofErr w:type="spellStart"/>
+      <w:r>
+        <w:t>Javascript</w:t>
+      </w:r>
+      <w:proofErr w:type="spellEnd"/>
+      <w:r>
+        <w:t xml:space="preserve">, P5.js, and </w:t>
       </w:r>
       <w:r>
         <w:t xml:space="preserve">applied </w:t>
@@ -607,7 +614,7 @@
         <w:t>1</w:t>
       </w:r>
       <w:r>
-        <w:t>4</w:t>
+        <w:t>6</w:t>
       </w:r>
       <w:r>
         <w:t>/</w:t>
@@ -715,7 +722,37 @@
         <w:rPr>
           <w:strike/>
         </w:rPr>
-        <w:t>The player can teleport to a random location on the screen. (They will insta-die if they teleport into an other game object.)</w:t>
+        <w:t xml:space="preserve">The player can teleport to a random location on the screen. (They will </w:t>
+      </w:r>
+      <w:proofErr w:type="spellStart"/>
+      <w:r>
+        <w:rPr>
+          <w:strike/>
+        </w:rPr>
+        <w:t>insta</w:t>
+      </w:r>
+      <w:proofErr w:type="spellEnd"/>
+      <w:r>
+        <w:rPr>
+          <w:strike/>
+        </w:rPr>
+        <w:t xml:space="preserve">-die if they teleport into </w:t>
+      </w:r>
+      <w:proofErr w:type="spellStart"/>
+      <w:proofErr w:type="gramStart"/>
+      <w:r>
+        <w:rPr>
+          <w:strike/>
+        </w:rPr>
+        <w:t>an other</w:t>
+      </w:r>
+      <w:proofErr w:type="spellEnd"/>
+      <w:proofErr w:type="gramEnd"/>
+      <w:r>
+        <w:rPr>
+          <w:strike/>
+        </w:rPr>
+        <w:t xml:space="preserve"> game object.)</w:t>
       </w:r>
     </w:p>
     <w:p>
@@ -865,7 +902,21 @@
         <w:rPr>
           <w:strike/>
         </w:rPr>
-        <w:t>e centre of the screen.</w:t>
+        <w:t xml:space="preserve">e </w:t>
+      </w:r>
+      <w:proofErr w:type="spellStart"/>
+      <w:r>
+        <w:rPr>
+          <w:strike/>
+        </w:rPr>
+        <w:t>centre</w:t>
+      </w:r>
+      <w:proofErr w:type="spellEnd"/>
+      <w:r>
+        <w:rPr>
+          <w:strike/>
+        </w:rPr>
+        <w:t xml:space="preserve"> of the screen.</w:t>
       </w:r>
     </w:p>
     <w:p>
@@ -1151,32 +1202,62 @@
           <w:ilvl w:val="0"/>
           <w:numId w:val="9"/>
         </w:numPr>
-      </w:pPr>
-      <w:r>
+        <w:rPr>
+          <w:strike/>
+        </w:rPr>
+      </w:pPr>
+      <w:r>
+        <w:rPr>
+          <w:strike/>
+        </w:rPr>
         <w:t>There are different sound effect</w:t>
       </w:r>
       <w:r>
+        <w:rPr>
+          <w:strike/>
+        </w:rPr>
         <w:t>s</w:t>
       </w:r>
       <w:r>
+        <w:rPr>
+          <w:strike/>
+        </w:rPr>
         <w:t xml:space="preserve"> for </w:t>
       </w:r>
       <w:r>
+        <w:rPr>
+          <w:strike/>
+        </w:rPr>
         <w:t>the engine, sho</w:t>
       </w:r>
       <w:r>
+        <w:rPr>
+          <w:strike/>
+        </w:rPr>
         <w:t>oting</w:t>
       </w:r>
       <w:r>
+        <w:rPr>
+          <w:strike/>
+        </w:rPr>
         <w:t xml:space="preserve">, the presence of saucers, </w:t>
       </w:r>
       <w:r>
+        <w:rPr>
+          <w:strike/>
+        </w:rPr>
         <w:t xml:space="preserve">the </w:t>
       </w:r>
       <w:r>
+        <w:rPr>
+          <w:strike/>
+        </w:rPr>
         <w:t>destruction of objects</w:t>
       </w:r>
       <w:r>
+        <w:rPr>
+          <w:strike/>
+        </w:rPr>
         <w:t>, hyperspace jumps.</w:t>
       </w:r>
     </w:p>
@@ -1187,8 +1268,14 @@
           <w:ilvl w:val="0"/>
           <w:numId w:val="9"/>
         </w:numPr>
-      </w:pPr>
-      <w:r>
+        <w:rPr>
+          <w:strike/>
+        </w:rPr>
+      </w:pPr>
+      <w:r>
+        <w:rPr>
+          <w:strike/>
+        </w:rPr>
         <w:t>You’ve got music playing on a loop in the background of your game.</w:t>
       </w:r>
     </w:p>
@@ -1302,11 +1389,19 @@
           <w:strike/>
         </w:rPr>
       </w:pPr>
-      <w:r>
-        <w:rPr>
-          <w:strike/>
-        </w:rPr>
-        <w:t>More often than not, the enemies will be large saucers with very poor aim.</w:t>
+      <w:proofErr w:type="gramStart"/>
+      <w:r>
+        <w:rPr>
+          <w:strike/>
+        </w:rPr>
+        <w:t>More often than not</w:t>
+      </w:r>
+      <w:proofErr w:type="gramEnd"/>
+      <w:r>
+        <w:rPr>
+          <w:strike/>
+        </w:rPr>
+        <w:t>, the enemies will be large saucers with very poor aim.</w:t>
       </w:r>
     </w:p>
     <w:p>
@@ -1437,33 +1532,50 @@
           <w:ilvl w:val="0"/>
           <w:numId w:val="7"/>
         </w:numPr>
-      </w:pPr>
-      <w:r>
+        <w:rPr>
+          <w:highlight w:val="yellow"/>
+        </w:rPr>
+      </w:pPr>
+      <w:r>
+        <w:rPr>
+          <w:highlight w:val="yellow"/>
+        </w:rPr>
         <w:t>Screen shake has been implemented and used when ships and asteroids are destroyed.</w:t>
       </w:r>
       <w:r>
+        <w:rPr>
+          <w:highlight w:val="yellow"/>
+        </w:rPr>
         <w:t xml:space="preserve"> It’s recommended that you only attempt linear shake, as rotational shake could be much more difficult. See </w:t>
       </w:r>
       <w:hyperlink r:id="rId11">
         <w:r>
           <w:rPr>
             <w:rStyle w:val="Hyperlink"/>
+            <w:highlight w:val="yellow"/>
           </w:rPr>
           <w:t>the video we watched in class</w:t>
         </w:r>
       </w:hyperlink>
       <w:r>
+        <w:rPr>
+          <w:highlight w:val="yellow"/>
+        </w:rPr>
         <w:t xml:space="preserve"> and </w:t>
       </w:r>
       <w:hyperlink r:id="rId12">
         <w:r>
           <w:rPr>
             <w:rStyle w:val="Hyperlink"/>
+            <w:highlight w:val="yellow"/>
           </w:rPr>
           <w:t>the associated slide deck</w:t>
         </w:r>
       </w:hyperlink>
       <w:r>
+        <w:rPr>
+          <w:highlight w:val="yellow"/>
+        </w:rPr>
         <w:t>.</w:t>
       </w:r>
     </w:p>
@@ -1515,11 +1627,27 @@
         <w:t xml:space="preserve">Players can record time scores on a locally saved leaderboard. (See: </w:t>
       </w:r>
       <w:hyperlink r:id="rId13" w:anchor="/p5/storeItem">
+        <w:proofErr w:type="spellStart"/>
+        <w:proofErr w:type="gramStart"/>
         <w:r>
           <w:rPr>
             <w:rStyle w:val="Hyperlink"/>
           </w:rPr>
-          <w:t>storeItem()</w:t>
+          <w:t>storeItem</w:t>
+        </w:r>
+        <w:proofErr w:type="spellEnd"/>
+        <w:r>
+          <w:rPr>
+            <w:rStyle w:val="Hyperlink"/>
+          </w:rPr>
+          <w:t>(</w:t>
+        </w:r>
+        <w:proofErr w:type="gramEnd"/>
+        <w:r>
+          <w:rPr>
+            <w:rStyle w:val="Hyperlink"/>
+          </w:rPr>
+          <w:t>)</w:t>
         </w:r>
       </w:hyperlink>
       <w:r>
@@ -1622,7 +1750,7 @@
         <w:t xml:space="preserve">➡️ </w:t>
       </w:r>
       <w:r>
-        <w:t>6</w:t>
+        <w:t>10</w:t>
       </w:r>
       <w:r>
         <w:t>/1</w:t>
@@ -1638,8 +1766,14 @@
           <w:ilvl w:val="0"/>
           <w:numId w:val="7"/>
         </w:numPr>
-      </w:pPr>
-      <w:r>
+        <w:rPr>
+          <w:highlight w:val="yellow"/>
+        </w:rPr>
+      </w:pPr>
+      <w:r>
+        <w:rPr>
+          <w:highlight w:val="yellow"/>
+        </w:rPr>
         <w:t>Recorded video submitted to YouTube showing gameplay including win and loss situations.</w:t>
       </w:r>
     </w:p>
@@ -1650,8 +1784,14 @@
           <w:ilvl w:val="0"/>
           <w:numId w:val="7"/>
         </w:numPr>
-      </w:pPr>
-      <w:r>
+        <w:rPr>
+          <w:highlight w:val="yellow"/>
+        </w:rPr>
+      </w:pPr>
+      <w:r>
+        <w:rPr>
+          <w:highlight w:val="yellow"/>
+        </w:rPr>
         <w:t>200+ word reflection on the problems and discoveries you made while coding this project.</w:t>
       </w:r>
     </w:p>
@@ -1716,14 +1856,26 @@
           <w:ilvl w:val="0"/>
           <w:numId w:val="7"/>
         </w:numPr>
-      </w:pPr>
-      <w:r>
+        <w:rPr>
+          <w:strike/>
+        </w:rPr>
+      </w:pPr>
+      <w:r>
+        <w:rPr>
+          <w:strike/>
+        </w:rPr>
         <w:t xml:space="preserve">Your game begins with a title screen </w:t>
       </w:r>
       <w:r>
+        <w:rPr>
+          <w:strike/>
+        </w:rPr>
         <w:t>that includes</w:t>
       </w:r>
       <w:r>
+        <w:rPr>
+          <w:strike/>
+        </w:rPr>
         <w:t xml:space="preserve"> a play button to start the game.</w:t>
       </w:r>
     </w:p>
@@ -1734,9 +1886,29 @@
           <w:ilvl w:val="0"/>
           <w:numId w:val="7"/>
         </w:numPr>
-      </w:pPr>
-      <w:r>
-        <w:t>You submit a github repo of your project, showing a minimum of 32 commits made throughout the project. (This will mean that you’ve developed the project outside of the p5.js editor. This will be covered in class.)</w:t>
+        <w:rPr>
+          <w:strike/>
+        </w:rPr>
+      </w:pPr>
+      <w:r>
+        <w:rPr>
+          <w:strike/>
+        </w:rPr>
+        <w:t xml:space="preserve">You submit a </w:t>
+      </w:r>
+      <w:proofErr w:type="spellStart"/>
+      <w:r>
+        <w:rPr>
+          <w:strike/>
+        </w:rPr>
+        <w:t>github</w:t>
+      </w:r>
+      <w:proofErr w:type="spellEnd"/>
+      <w:r>
+        <w:rPr>
+          <w:strike/>
+        </w:rPr>
+        <w:t xml:space="preserve"> repo of your project, showing a minimum of 32 commits made throughout the project. (This will mean that you’ve developed the project outside of the p5.js editor. This will be covered in class.)</w:t>
       </w:r>
     </w:p>
     <w:p>
@@ -1834,15 +2006,24 @@
           <w:b/>
           <w:bCs/>
         </w:rPr>
-        <w:t>Your project grade will be: 100 * [marks for your completed work] / 5</w:t>
-      </w:r>
+        <w:t xml:space="preserve">Your project grade will be: 100 * [marks for your completed work] / </w:t>
+      </w:r>
+      <w:proofErr w:type="gramStart"/>
       <w:r>
         <w:rPr>
           <w:b/>
           <w:bCs/>
         </w:rPr>
+        <w:t>5</w:t>
+      </w:r>
+      <w:r>
+        <w:rPr>
+          <w:b/>
+          <w:bCs/>
+        </w:rPr>
         <w:t>0</w:t>
       </w:r>
+      <w:proofErr w:type="gramEnd"/>
     </w:p>
     <w:p>
       <w:r>
@@ -1918,8 +2099,13 @@
         <w:t xml:space="preserve"> marks available</w:t>
       </w:r>
       <w:r>
-        <w:t xml:space="preserve"> (including bonuses)</w:t>
-      </w:r>
+        <w:t xml:space="preserve"> (including bonuses</w:t>
+      </w:r>
+      <w:proofErr w:type="gramStart"/>
+      <w:r>
+        <w:t>)</w:t>
+      </w:r>
+      <w:proofErr w:type="gramEnd"/>
       <w:r>
         <w:t xml:space="preserve"> but you only need </w:t>
       </w:r>
@@ -2069,6 +2255,8 @@
       <w:r>
         <w:t xml:space="preserve">using the </w:t>
       </w:r>
+      <w:proofErr w:type="spellStart"/>
+      <w:proofErr w:type="gramStart"/>
       <w:r>
         <w:rPr>
           <w:rFonts w:ascii="Consolas" w:hAnsi="Consolas"/>
@@ -2076,17 +2264,9 @@
           <w:sz w:val="20"/>
           <w:szCs w:val="20"/>
         </w:rPr>
-        <w:t>keyPressed()</w:t>
-      </w:r>
-      <w:r>
-        <w:t xml:space="preserve"> </w:t>
-      </w:r>
-      <w:r>
-        <w:t xml:space="preserve">callback </w:t>
-      </w:r>
-      <w:r>
-        <w:t xml:space="preserve">function or the </w:t>
-      </w:r>
+        <w:t>keyPressed</w:t>
+      </w:r>
+      <w:proofErr w:type="spellEnd"/>
       <w:r>
         <w:rPr>
           <w:rFonts w:ascii="Consolas" w:hAnsi="Consolas"/>
@@ -2094,20 +2274,9 @@
           <w:sz w:val="20"/>
           <w:szCs w:val="20"/>
         </w:rPr>
-        <w:t>isKeyPressed</w:t>
-      </w:r>
-      <w:r>
-        <w:t xml:space="preserve"> global Boolean</w:t>
-      </w:r>
-      <w:r>
-        <w:t xml:space="preserve"> variable</w:t>
-      </w:r>
-      <w:r>
-        <w:t xml:space="preserve">. Instead, it’s recommended that you </w:t>
-      </w:r>
-      <w:r>
-        <w:t xml:space="preserve">use the </w:t>
-      </w:r>
+        <w:t>(</w:t>
+      </w:r>
+      <w:proofErr w:type="gramEnd"/>
       <w:r>
         <w:rPr>
           <w:rFonts w:ascii="Consolas" w:hAnsi="Consolas"/>
@@ -2115,27 +2284,42 @@
           <w:sz w:val="20"/>
           <w:szCs w:val="20"/>
         </w:rPr>
-        <w:t>keyIsDown()</w:t>
-      </w:r>
-      <w:r>
-        <w:t xml:space="preserve"> predicate function to </w:t>
-      </w:r>
-      <w:r>
-        <w:t>detect</w:t>
-      </w:r>
-      <w:r>
-        <w:t xml:space="preserve"> keyboard input.</w:t>
-      </w:r>
-    </w:p>
-    <w:p>
-      <w:pPr>
+        <w:t>)</w:t>
+      </w:r>
+      <w:r>
+        <w:t xml:space="preserve"> </w:t>
+      </w:r>
+      <w:r>
+        <w:t xml:space="preserve">callback </w:t>
+      </w:r>
+      <w:r>
+        <w:t xml:space="preserve">function or the </w:t>
+      </w:r>
+      <w:proofErr w:type="spellStart"/>
+      <w:r>
         <w:rPr>
           <w:rFonts w:ascii="Consolas" w:hAnsi="Consolas"/>
           <w:color w:val="767171" w:themeColor="background2" w:themeShade="80"/>
           <w:sz w:val="20"/>
           <w:szCs w:val="20"/>
         </w:rPr>
-      </w:pPr>
+        <w:t>isKeyPressed</w:t>
+      </w:r>
+      <w:proofErr w:type="spellEnd"/>
+      <w:r>
+        <w:t xml:space="preserve"> global Boolean</w:t>
+      </w:r>
+      <w:r>
+        <w:t xml:space="preserve"> variable</w:t>
+      </w:r>
+      <w:r>
+        <w:t xml:space="preserve">. Instead, it’s recommended that you </w:t>
+      </w:r>
+      <w:r>
+        <w:t xml:space="preserve">use the </w:t>
+      </w:r>
+      <w:proofErr w:type="spellStart"/>
+      <w:proofErr w:type="gramStart"/>
       <w:r>
         <w:rPr>
           <w:rFonts w:ascii="Consolas" w:hAnsi="Consolas"/>
@@ -2143,8 +2327,9 @@
           <w:sz w:val="20"/>
           <w:szCs w:val="20"/>
         </w:rPr>
-        <w:t xml:space="preserve">if (keyIsDown(65)) { // The 'a' </w:t>
-      </w:r>
+        <w:t>keyIsDown</w:t>
+      </w:r>
+      <w:proofErr w:type="spellEnd"/>
       <w:r>
         <w:rPr>
           <w:rFonts w:ascii="Consolas" w:hAnsi="Consolas"/>
@@ -2152,8 +2337,9 @@
           <w:sz w:val="20"/>
           <w:szCs w:val="20"/>
         </w:rPr>
-        <w:t xml:space="preserve">key </w:t>
-      </w:r>
+        <w:t>(</w:t>
+      </w:r>
+      <w:proofErr w:type="gramEnd"/>
       <w:r>
         <w:rPr>
           <w:rFonts w:ascii="Consolas" w:hAnsi="Consolas"/>
@@ -2161,18 +2347,27 @@
           <w:sz w:val="20"/>
           <w:szCs w:val="20"/>
         </w:rPr>
-        <w:t>is being pressed.</w:t>
-      </w:r>
-      <w:r>
+        <w:t>)</w:t>
+      </w:r>
+      <w:r>
+        <w:t xml:space="preserve"> predicate function to </w:t>
+      </w:r>
+      <w:r>
+        <w:t>detect</w:t>
+      </w:r>
+      <w:r>
+        <w:t xml:space="preserve"> keyboard input.</w:t>
+      </w:r>
+    </w:p>
+    <w:p>
+      <w:pPr>
         <w:rPr>
           <w:rFonts w:ascii="Consolas" w:hAnsi="Consolas"/>
           <w:color w:val="767171" w:themeColor="background2" w:themeShade="80"/>
           <w:sz w:val="20"/>
           <w:szCs w:val="20"/>
         </w:rPr>
-        <w:br/>
-        <w:t xml:space="preserve">  // rotate </w:t>
-      </w:r>
+      </w:pPr>
       <w:r>
         <w:rPr>
           <w:rFonts w:ascii="Consolas" w:hAnsi="Consolas"/>
@@ -2180,8 +2375,10 @@
           <w:sz w:val="20"/>
           <w:szCs w:val="20"/>
         </w:rPr>
-        <w:t>counter-clockwise</w:t>
-      </w:r>
+        <w:t>if (</w:t>
+      </w:r>
+      <w:proofErr w:type="spellStart"/>
+      <w:proofErr w:type="gramStart"/>
       <w:r>
         <w:rPr>
           <w:rFonts w:ascii="Consolas" w:hAnsi="Consolas"/>
@@ -2189,9 +2386,9 @@
           <w:sz w:val="20"/>
           <w:szCs w:val="20"/>
         </w:rPr>
-        <w:br/>
-        <w:t>}</w:t>
-      </w:r>
+        <w:t>keyIsDown</w:t>
+      </w:r>
+      <w:proofErr w:type="spellEnd"/>
       <w:r>
         <w:rPr>
           <w:rFonts w:ascii="Consolas" w:hAnsi="Consolas"/>
@@ -2199,8 +2396,9 @@
           <w:sz w:val="20"/>
           <w:szCs w:val="20"/>
         </w:rPr>
-        <w:br/>
-      </w:r>
+        <w:t>(</w:t>
+      </w:r>
+      <w:proofErr w:type="gramEnd"/>
       <w:r>
         <w:rPr>
           <w:rFonts w:ascii="Consolas" w:hAnsi="Consolas"/>
@@ -2208,8 +2406,7 @@
           <w:sz w:val="20"/>
           <w:szCs w:val="20"/>
         </w:rPr>
-        <w:br/>
-        <w:t>if (keyIsDown(68)) { // The 'd' key is being pressed.</w:t>
+        <w:t xml:space="preserve">65)) { // The 'a' </w:t>
       </w:r>
       <w:r>
         <w:rPr>
@@ -2218,8 +2415,7 @@
           <w:sz w:val="20"/>
           <w:szCs w:val="20"/>
         </w:rPr>
-        <w:br/>
-        <w:t xml:space="preserve">  // rotate clockwise</w:t>
+        <w:t xml:space="preserve">key </w:t>
       </w:r>
       <w:r>
         <w:rPr>
@@ -2228,19 +2424,18 @@
           <w:sz w:val="20"/>
           <w:szCs w:val="20"/>
         </w:rPr>
-        <w:br/>
-        <w:t>}</w:t>
-      </w:r>
-    </w:p>
-    <w:p>
-      <w:pPr>
+        <w:t>is being pressed.</w:t>
+      </w:r>
+      <w:r>
         <w:rPr>
           <w:rFonts w:ascii="Consolas" w:hAnsi="Consolas"/>
           <w:color w:val="767171" w:themeColor="background2" w:themeShade="80"/>
           <w:sz w:val="20"/>
           <w:szCs w:val="20"/>
         </w:rPr>
-      </w:pPr>
+        <w:br/>
+        <w:t xml:space="preserve">  // rotate </w:t>
+      </w:r>
       <w:r>
         <w:rPr>
           <w:rFonts w:ascii="Consolas" w:hAnsi="Consolas"/>
@@ -2248,7 +2443,126 @@
           <w:sz w:val="20"/>
           <w:szCs w:val="20"/>
         </w:rPr>
-        <w:t>if (keyIsDown(87)) {</w:t>
+        <w:t>counter-clockwise</w:t>
+      </w:r>
+      <w:r>
+        <w:rPr>
+          <w:rFonts w:ascii="Consolas" w:hAnsi="Consolas"/>
+          <w:color w:val="767171" w:themeColor="background2" w:themeShade="80"/>
+          <w:sz w:val="20"/>
+          <w:szCs w:val="20"/>
+        </w:rPr>
+        <w:br/>
+        <w:t>}</w:t>
+      </w:r>
+      <w:r>
+        <w:rPr>
+          <w:rFonts w:ascii="Consolas" w:hAnsi="Consolas"/>
+          <w:color w:val="767171" w:themeColor="background2" w:themeShade="80"/>
+          <w:sz w:val="20"/>
+          <w:szCs w:val="20"/>
+        </w:rPr>
+        <w:br/>
+      </w:r>
+      <w:r>
+        <w:rPr>
+          <w:rFonts w:ascii="Consolas" w:hAnsi="Consolas"/>
+          <w:color w:val="767171" w:themeColor="background2" w:themeShade="80"/>
+          <w:sz w:val="20"/>
+          <w:szCs w:val="20"/>
+        </w:rPr>
+        <w:br/>
+        <w:t>if (</w:t>
+      </w:r>
+      <w:proofErr w:type="spellStart"/>
+      <w:r>
+        <w:rPr>
+          <w:rFonts w:ascii="Consolas" w:hAnsi="Consolas"/>
+          <w:color w:val="767171" w:themeColor="background2" w:themeShade="80"/>
+          <w:sz w:val="20"/>
+          <w:szCs w:val="20"/>
+        </w:rPr>
+        <w:t>keyIsDown</w:t>
+      </w:r>
+      <w:proofErr w:type="spellEnd"/>
+      <w:r>
+        <w:rPr>
+          <w:rFonts w:ascii="Consolas" w:hAnsi="Consolas"/>
+          <w:color w:val="767171" w:themeColor="background2" w:themeShade="80"/>
+          <w:sz w:val="20"/>
+          <w:szCs w:val="20"/>
+        </w:rPr>
+        <w:t>(68)) { // The 'd' key is being pressed.</w:t>
+      </w:r>
+      <w:r>
+        <w:rPr>
+          <w:rFonts w:ascii="Consolas" w:hAnsi="Consolas"/>
+          <w:color w:val="767171" w:themeColor="background2" w:themeShade="80"/>
+          <w:sz w:val="20"/>
+          <w:szCs w:val="20"/>
+        </w:rPr>
+        <w:br/>
+        <w:t xml:space="preserve">  // rotate clockwise</w:t>
+      </w:r>
+      <w:r>
+        <w:rPr>
+          <w:rFonts w:ascii="Consolas" w:hAnsi="Consolas"/>
+          <w:color w:val="767171" w:themeColor="background2" w:themeShade="80"/>
+          <w:sz w:val="20"/>
+          <w:szCs w:val="20"/>
+        </w:rPr>
+        <w:br/>
+        <w:t>}</w:t>
+      </w:r>
+    </w:p>
+    <w:p>
+      <w:pPr>
+        <w:rPr>
+          <w:rFonts w:ascii="Consolas" w:hAnsi="Consolas"/>
+          <w:color w:val="767171" w:themeColor="background2" w:themeShade="80"/>
+          <w:sz w:val="20"/>
+          <w:szCs w:val="20"/>
+        </w:rPr>
+      </w:pPr>
+      <w:r>
+        <w:rPr>
+          <w:rFonts w:ascii="Consolas" w:hAnsi="Consolas"/>
+          <w:color w:val="767171" w:themeColor="background2" w:themeShade="80"/>
+          <w:sz w:val="20"/>
+          <w:szCs w:val="20"/>
+        </w:rPr>
+        <w:t>if (</w:t>
+      </w:r>
+      <w:proofErr w:type="spellStart"/>
+      <w:proofErr w:type="gramStart"/>
+      <w:r>
+        <w:rPr>
+          <w:rFonts w:ascii="Consolas" w:hAnsi="Consolas"/>
+          <w:color w:val="767171" w:themeColor="background2" w:themeShade="80"/>
+          <w:sz w:val="20"/>
+          <w:szCs w:val="20"/>
+        </w:rPr>
+        <w:t>keyIsDown</w:t>
+      </w:r>
+      <w:proofErr w:type="spellEnd"/>
+      <w:r>
+        <w:rPr>
+          <w:rFonts w:ascii="Consolas" w:hAnsi="Consolas"/>
+          <w:color w:val="767171" w:themeColor="background2" w:themeShade="80"/>
+          <w:sz w:val="20"/>
+          <w:szCs w:val="20"/>
+        </w:rPr>
+        <w:t>(</w:t>
+      </w:r>
+      <w:proofErr w:type="gramEnd"/>
+      <w:r>
+        <w:rPr>
+          <w:rFonts w:ascii="Consolas" w:hAnsi="Consolas"/>
+          <w:color w:val="767171" w:themeColor="background2" w:themeShade="80"/>
+          <w:sz w:val="20"/>
+          <w:szCs w:val="20"/>
+        </w:rPr>
+        <w:t>87)) {</w:t>
       </w:r>
       <w:r>
         <w:rPr>
@@ -4229,26 +4543,6 @@
 </file>
 
 <file path=customXml/item1.xml><?xml version="1.0" encoding="utf-8"?>
-<?mso-contentType ?>
-<FormTemplates xmlns="http://schemas.microsoft.com/sharepoint/v3/contenttype/forms">
-  <Display>DocumentLibraryForm</Display>
-  <Edit>DocumentLibraryForm</Edit>
-  <New>DocumentLibraryForm</New>
-</FormTemplates>
-</file>
-
-<file path=customXml/item2.xml><?xml version="1.0" encoding="utf-8"?>
-<p:properties xmlns:p="http://schemas.microsoft.com/office/2006/metadata/properties" xmlns:xsi="http://www.w3.org/2001/XMLSchema-instance" xmlns:pc="http://schemas.microsoft.com/office/infopath/2007/PartnerControls">
-  <documentManagement>
-    <TaxCatchAll xmlns="3b764499-e078-495f-aeb4-08a7d59364b6" xsi:nil="true"/>
-    <lcf76f155ced4ddcb4097134ff3c332f xmlns="7542f1a0-261f-42d4-a24c-981d32adf365">
-      <Terms xmlns="http://schemas.microsoft.com/office/infopath/2007/PartnerControls"/>
-    </lcf76f155ced4ddcb4097134ff3c332f>
-  </documentManagement>
-</p:properties>
-</file>
-
-<file path=customXml/item3.xml><?xml version="1.0" encoding="utf-8"?>
 <ct:contentTypeSchema xmlns:ct="http://schemas.microsoft.com/office/2006/metadata/contentType" xmlns:ma="http://schemas.microsoft.com/office/2006/metadata/properties/metaAttributes" ct:_="" ma:_="" ma:contentTypeName="Document" ma:contentTypeID="0x010100B6AD668B9610954493BCE3A81AE1B74D" ma:contentTypeVersion="15" ma:contentTypeDescription="Create a new document." ma:contentTypeScope="" ma:versionID="0d3b6dc64840e23fa9c588c34622aa22">
   <xsd:schema xmlns:xsd="http://www.w3.org/2001/XMLSchema" xmlns:xs="http://www.w3.org/2001/XMLSchema" xmlns:p="http://schemas.microsoft.com/office/2006/metadata/properties" xmlns:ns2="7542f1a0-261f-42d4-a24c-981d32adf365" xmlns:ns3="3b764499-e078-495f-aeb4-08a7d59364b6" targetNamespace="http://schemas.microsoft.com/office/2006/metadata/properties" ma:root="true" ma:fieldsID="61d9d14a44e3d74346e4e4506169cee9" ns2:_="" ns3:_="">
     <xsd:import namespace="7542f1a0-261f-42d4-a24c-981d32adf365"/>
@@ -4485,10 +4779,41 @@
 </ct:contentTypeSchema>
 </file>
 
+<file path=customXml/item2.xml><?xml version="1.0" encoding="utf-8"?>
+<p:properties xmlns:p="http://schemas.microsoft.com/office/2006/metadata/properties" xmlns:xsi="http://www.w3.org/2001/XMLSchema-instance" xmlns:pc="http://schemas.microsoft.com/office/infopath/2007/PartnerControls">
+  <documentManagement>
+    <TaxCatchAll xmlns="3b764499-e078-495f-aeb4-08a7d59364b6" xsi:nil="true"/>
+    <lcf76f155ced4ddcb4097134ff3c332f xmlns="7542f1a0-261f-42d4-a24c-981d32adf365">
+      <Terms xmlns="http://schemas.microsoft.com/office/infopath/2007/PartnerControls"/>
+    </lcf76f155ced4ddcb4097134ff3c332f>
+  </documentManagement>
+</p:properties>
+</file>
+
+<file path=customXml/item3.xml><?xml version="1.0" encoding="utf-8"?>
+<?mso-contentType ?>
+<FormTemplates xmlns="http://schemas.microsoft.com/sharepoint/v3/contenttype/forms">
+  <Display>DocumentLibraryForm</Display>
+  <Edit>DocumentLibraryForm</Edit>
+  <New>DocumentLibraryForm</New>
+</FormTemplates>
+</file>
+
 <file path=customXml/itemProps1.xml><?xml version="1.0" encoding="utf-8"?>
-<ds:datastoreItem xmlns:ds="http://schemas.openxmlformats.org/officeDocument/2006/customXml" ds:itemID="{53A71C81-E61F-406B-988B-EC3C69E85C7E}">
+<ds:datastoreItem xmlns:ds="http://schemas.openxmlformats.org/officeDocument/2006/customXml" ds:itemID="{661CE65A-D1B8-4A4D-8655-820DD73D9EE8}">
   <ds:schemaRefs>
-    <ds:schemaRef ds:uri="http://schemas.microsoft.com/sharepoint/v3/contenttype/forms"/>
+    <ds:schemaRef ds:uri="http://schemas.microsoft.com/office/2006/metadata/contentType"/>
+    <ds:schemaRef ds:uri="http://schemas.microsoft.com/office/2006/metadata/properties/metaAttributes"/>
+    <ds:schemaRef ds:uri="http://www.w3.org/2001/XMLSchema"/>
+    <ds:schemaRef ds:uri="http://schemas.microsoft.com/office/2006/metadata/properties"/>
+    <ds:schemaRef ds:uri="7542f1a0-261f-42d4-a24c-981d32adf365"/>
+    <ds:schemaRef ds:uri="3b764499-e078-495f-aeb4-08a7d59364b6"/>
+    <ds:schemaRef ds:uri="http://schemas.microsoft.com/office/2006/documentManagement/types"/>
+    <ds:schemaRef ds:uri="http://schemas.microsoft.com/office/infopath/2007/PartnerControls"/>
+    <ds:schemaRef ds:uri="http://schemas.openxmlformats.org/package/2006/metadata/core-properties"/>
+    <ds:schemaRef ds:uri="http://purl.org/dc/elements/1.1/"/>
+    <ds:schemaRef ds:uri="http://purl.org/dc/terms/"/>
+    <ds:schemaRef ds:uri="http://schemas.microsoft.com/internal/obd"/>
   </ds:schemaRefs>
 </ds:datastoreItem>
 </file>
@@ -4505,20 +4830,9 @@
 </file>
 
 <file path=customXml/itemProps3.xml><?xml version="1.0" encoding="utf-8"?>
-<ds:datastoreItem xmlns:ds="http://schemas.openxmlformats.org/officeDocument/2006/customXml" ds:itemID="{661CE65A-D1B8-4A4D-8655-820DD73D9EE8}">
+<ds:datastoreItem xmlns:ds="http://schemas.openxmlformats.org/officeDocument/2006/customXml" ds:itemID="{53A71C81-E61F-406B-988B-EC3C69E85C7E}">
   <ds:schemaRefs>
-    <ds:schemaRef ds:uri="http://schemas.microsoft.com/office/2006/metadata/contentType"/>
-    <ds:schemaRef ds:uri="http://schemas.microsoft.com/office/2006/metadata/properties/metaAttributes"/>
-    <ds:schemaRef ds:uri="http://www.w3.org/2001/XMLSchema"/>
-    <ds:schemaRef ds:uri="http://schemas.microsoft.com/office/2006/metadata/properties"/>
-    <ds:schemaRef ds:uri="7542f1a0-261f-42d4-a24c-981d32adf365"/>
-    <ds:schemaRef ds:uri="3b764499-e078-495f-aeb4-08a7d59364b6"/>
-    <ds:schemaRef ds:uri="http://schemas.microsoft.com/office/2006/documentManagement/types"/>
-    <ds:schemaRef ds:uri="http://schemas.microsoft.com/office/infopath/2007/PartnerControls"/>
-    <ds:schemaRef ds:uri="http://schemas.openxmlformats.org/package/2006/metadata/core-properties"/>
-    <ds:schemaRef ds:uri="http://purl.org/dc/elements/1.1/"/>
-    <ds:schemaRef ds:uri="http://purl.org/dc/terms/"/>
-    <ds:schemaRef ds:uri="http://schemas.microsoft.com/internal/obd"/>
+    <ds:schemaRef ds:uri="http://schemas.microsoft.com/sharepoint/v3/contenttype/forms"/>
   </ds:schemaRefs>
 </ds:datastoreItem>
 </file>
</xml_diff>